<commit_message>
fixed issues with files uploading
</commit_message>
<xml_diff>
--- a/מסמך פרוייקט.docx
+++ b/מסמך פרוייקט.docx
@@ -354,11 +354,15 @@
     <w:sdt>
       <w:sdtPr>
         <w:rPr>
-          <w:rFonts w:asciiTheme="minorBidi" w:hAnsiTheme="minorBidi" w:cstheme="minorBidi"/>
+          <w:rFonts w:asciiTheme="minorBidi" w:eastAsiaTheme="minorHAnsi" w:hAnsiTheme="minorBidi" w:cstheme="minorBidi"/>
           <w:b/>
           <w:bCs/>
+          <w:color w:val="auto"/>
+          <w:sz w:val="22"/>
+          <w:szCs w:val="22"/>
           <w:u w:val="single"/>
           <w:rtl/>
+          <w:lang w:bidi="he-IL"/>
         </w:rPr>
         <w:id w:val="-817797977"/>
         <w:docPartObj>
@@ -368,13 +372,8 @@
       </w:sdtPr>
       <w:sdtEndPr>
         <w:rPr>
-          <w:rFonts w:eastAsiaTheme="minorHAnsi"/>
           <w:noProof/>
-          <w:color w:val="auto"/>
-          <w:sz w:val="22"/>
-          <w:szCs w:val="22"/>
           <w:u w:val="none"/>
-          <w:lang w:bidi="he-IL"/>
         </w:rPr>
       </w:sdtEndPr>
       <w:sdtContent>
@@ -383,10 +382,13 @@
             <w:pStyle w:val="TOCHeading"/>
             <w:bidi/>
             <w:spacing w:line="360" w:lineRule="auto"/>
+            <w:ind w:left="360"/>
             <w:rPr>
               <w:rFonts w:asciiTheme="minorBidi" w:hAnsiTheme="minorBidi" w:cstheme="minorBidi"/>
               <w:b/>
               <w:bCs/>
+              <w:sz w:val="24"/>
+              <w:szCs w:val="24"/>
               <w:u w:val="single"/>
               <w:rtl/>
               <w:lang w:bidi="he-IL"/>
@@ -415,7 +417,6 @@
             <w:rPr>
               <w:rFonts w:asciiTheme="minorHAnsi" w:eastAsiaTheme="minorEastAsia" w:hAnsiTheme="minorHAnsi"/>
               <w:kern w:val="2"/>
-              <w:lang/>
               <w14:ligatures w14:val="standardContextual"/>
             </w:rPr>
           </w:pPr>
@@ -428,7 +429,7 @@
           <w:r>
             <w:fldChar w:fldCharType="separate"/>
           </w:r>
-          <w:hyperlink w:anchor="_Toc183265848" w:history="1">
+          <w:hyperlink w:anchor="_Toc183363634" w:history="1">
             <w:r>
               <w:rPr>
                 <w:rStyle w:val="Hyperlink"/>
@@ -464,7 +465,7 @@
               <w:rPr>
                 <w:webHidden/>
               </w:rPr>
-              <w:instrText xml:space="preserve"> PAGEREF _Toc183265848 \h </w:instrText>
+              <w:instrText xml:space="preserve"> PAGEREF _Toc183363634 \h </w:instrText>
             </w:r>
             <w:r>
               <w:rPr>
@@ -497,11 +498,10 @@
             <w:rPr>
               <w:rFonts w:asciiTheme="minorHAnsi" w:eastAsiaTheme="minorEastAsia" w:hAnsiTheme="minorHAnsi"/>
               <w:kern w:val="2"/>
-              <w:lang/>
               <w14:ligatures w14:val="standardContextual"/>
             </w:rPr>
           </w:pPr>
-          <w:hyperlink w:anchor="_Toc183265849" w:history="1">
+          <w:hyperlink w:anchor="_Toc183363635" w:history="1">
             <w:r>
               <w:rPr>
                 <w:rStyle w:val="Hyperlink"/>
@@ -578,7 +578,7 @@
               <w:rPr>
                 <w:webHidden/>
               </w:rPr>
-              <w:instrText xml:space="preserve"> PAGEREF _Toc183265849 \h </w:instrText>
+              <w:instrText xml:space="preserve"> PAGEREF _Toc183363635 \h </w:instrText>
             </w:r>
             <w:r>
               <w:rPr>
@@ -608,8 +608,13 @@
         <w:p>
           <w:pPr>
             <w:pStyle w:val="TOC1"/>
+            <w:rPr>
+              <w:rFonts w:eastAsiaTheme="minorEastAsia"/>
+              <w:kern w:val="2"/>
+              <w14:ligatures w14:val="standardContextual"/>
+            </w:rPr>
           </w:pPr>
-          <w:hyperlink w:anchor="_Toc183265850" w:history="1">
+          <w:hyperlink w:anchor="_Toc183363636" w:history="1">
             <w:r>
               <w:rPr>
                 <w:rStyle w:val="Hyperlink"/>
@@ -656,7 +661,7 @@
               <w:rPr>
                 <w:webHidden/>
               </w:rPr>
-              <w:instrText xml:space="preserve"> PAGEREF _Toc183265850 \h </w:instrText>
+              <w:instrText xml:space="preserve"> PAGEREF _Toc183363636 \h </w:instrText>
             </w:r>
             <w:r>
               <w:rPr>
@@ -674,6 +679,89 @@
                 <w:webHidden/>
               </w:rPr>
               <w:t>3</w:t>
+            </w:r>
+            <w:r>
+              <w:rPr>
+                <w:webHidden/>
+              </w:rPr>
+              <w:fldChar w:fldCharType="end"/>
+            </w:r>
+          </w:hyperlink>
+        </w:p>
+        <w:p>
+          <w:pPr>
+            <w:pStyle w:val="TOC1"/>
+            <w:rPr>
+              <w:rFonts w:eastAsiaTheme="minorEastAsia"/>
+              <w:kern w:val="2"/>
+              <w14:ligatures w14:val="standardContextual"/>
+            </w:rPr>
+          </w:pPr>
+          <w:hyperlink w:anchor="_Toc183363637" w:history="1">
+            <w:r>
+              <w:rPr>
+                <w:rStyle w:val="Hyperlink"/>
+                <w:rFonts w:hint="eastAsia"/>
+                <w:rtl/>
+              </w:rPr>
+              <w:t>יעדים</w:t>
+            </w:r>
+            <w:r>
+              <w:rPr>
+                <w:rStyle w:val="Hyperlink"/>
+                <w:rtl/>
+              </w:rPr>
+              <w:t xml:space="preserve"> </w:t>
+            </w:r>
+            <w:r>
+              <w:rPr>
+                <w:rStyle w:val="Hyperlink"/>
+                <w:rFonts w:hint="eastAsia"/>
+                <w:rtl/>
+              </w:rPr>
+              <w:t>ומטרות</w:t>
+            </w:r>
+            <w:r>
+              <w:rPr>
+                <w:rStyle w:val="Hyperlink"/>
+                <w:rtl/>
+              </w:rPr>
+              <w:t>:</w:t>
+            </w:r>
+            <w:r>
+              <w:rPr>
+                <w:webHidden/>
+              </w:rPr>
+              <w:tab/>
+            </w:r>
+            <w:r>
+              <w:rPr>
+                <w:webHidden/>
+              </w:rPr>
+              <w:fldChar w:fldCharType="begin"/>
+            </w:r>
+            <w:r>
+              <w:rPr>
+                <w:webHidden/>
+              </w:rPr>
+              <w:instrText xml:space="preserve"> PAGEREF _Toc183363637 \h </w:instrText>
+            </w:r>
+            <w:r>
+              <w:rPr>
+                <w:webHidden/>
+              </w:rPr>
+            </w:r>
+            <w:r>
+              <w:rPr>
+                <w:webHidden/>
+              </w:rPr>
+              <w:fldChar w:fldCharType="separate"/>
+            </w:r>
+            <w:r>
+              <w:rPr>
+                <w:webHidden/>
+              </w:rPr>
+              <w:t>4</w:t>
             </w:r>
             <w:r>
               <w:rPr>
@@ -687,6 +775,7 @@
           <w:pPr>
             <w:bidi/>
             <w:spacing w:line="360" w:lineRule="auto"/>
+            <w:ind w:left="360"/>
             <w:rPr>
               <w:rFonts w:asciiTheme="minorBidi" w:hAnsiTheme="minorBidi"/>
             </w:rPr>
@@ -697,6 +786,8 @@
               <w:b/>
               <w:bCs/>
               <w:noProof/>
+              <w:sz w:val="24"/>
+              <w:szCs w:val="24"/>
             </w:rPr>
             <w:fldChar w:fldCharType="end"/>
           </w:r>
@@ -914,7 +1005,6 @@
       <w:pPr>
         <w:bidi/>
         <w:spacing w:line="360" w:lineRule="auto"/>
-        <w:jc w:val="center"/>
         <w:rPr>
           <w:rFonts w:asciiTheme="minorBidi" w:hAnsiTheme="minorBidi"/>
           <w:b/>
@@ -928,37 +1018,6 @@
     </w:p>
     <w:p>
       <w:pPr>
-        <w:bidi/>
-        <w:spacing w:line="360" w:lineRule="auto"/>
-        <w:jc w:val="center"/>
-        <w:rPr>
-          <w:rFonts w:asciiTheme="minorBidi" w:hAnsiTheme="minorBidi"/>
-          <w:b/>
-          <w:bCs/>
-          <w:sz w:val="32"/>
-          <w:szCs w:val="32"/>
-          <w:u w:val="single"/>
-          <w:rtl/>
-        </w:rPr>
-      </w:pPr>
-    </w:p>
-    <w:p>
-      <w:pPr>
-        <w:bidi/>
-        <w:spacing w:line="360" w:lineRule="auto"/>
-        <w:rPr>
-          <w:rFonts w:asciiTheme="minorBidi" w:hAnsiTheme="minorBidi"/>
-          <w:b/>
-          <w:bCs/>
-          <w:sz w:val="32"/>
-          <w:szCs w:val="32"/>
-          <w:u w:val="single"/>
-          <w:rtl/>
-        </w:rPr>
-      </w:pPr>
-    </w:p>
-    <w:p>
-      <w:pPr>
         <w:pStyle w:val="Heading1"/>
         <w:bidi/>
         <w:spacing w:line="360" w:lineRule="auto"/>
@@ -970,7 +1029,7 @@
           <w:rtl/>
         </w:rPr>
       </w:pPr>
-      <w:bookmarkStart w:id="0" w:name="_Toc183265848"/>
+      <w:bookmarkStart w:id="0" w:name="_Toc183363634"/>
       <w:r>
         <w:rPr>
           <w:rFonts w:asciiTheme="minorBidi" w:hAnsiTheme="minorBidi" w:cstheme="minorBidi"/>
@@ -979,6 +1038,7 @@
           <w:u w:val="single"/>
           <w:rtl/>
         </w:rPr>
+        <w:lastRenderedPageBreak/>
         <w:t>מבוא:</w:t>
       </w:r>
       <w:bookmarkEnd w:id="0"/>
@@ -994,7 +1054,7 @@
           <w:rtl/>
         </w:rPr>
       </w:pPr>
-      <w:bookmarkStart w:id="1" w:name="_Toc183265849"/>
+      <w:bookmarkStart w:id="1" w:name="_Toc183363635"/>
       <w:r>
         <w:rPr>
           <w:rStyle w:val="Heading1Char"/>
@@ -1295,7 +1355,7 @@
           <w:rtl/>
         </w:rPr>
       </w:pPr>
-      <w:bookmarkStart w:id="2" w:name="_Toc183265850"/>
+      <w:bookmarkStart w:id="2" w:name="_Toc183363636"/>
       <w:r>
         <w:rPr>
           <w:rStyle w:val="Heading2Char"/>
@@ -1350,8 +1410,19 @@
           <w:szCs w:val="24"/>
           <w:rtl/>
         </w:rPr>
-        <w:t xml:space="preserve"> אנשי מקצוע שצריכים לאחסן ולגשת </w:t>
-      </w:r>
+        <w:t xml:space="preserve"> אנשי מקצוע שצריכים לאחסן ולגשת למסמכים חשובים בצורה מאובטחת. סטודנטים ומחנכים המנהלים תיקים אקדמיים כגון מטלות, עבודות מחקר ומצגות. משתמשים כלליים שרוצים מקום בטוח ונוח לאחסון קבצים אישיים כמו תמונות, סרטונים ותוכן דיגיטלי אחר.</w:t>
+      </w:r>
+    </w:p>
+    <w:p>
+      <w:pPr>
+        <w:bidi/>
+        <w:spacing w:line="360" w:lineRule="auto"/>
+        <w:rPr>
+          <w:rFonts w:asciiTheme="minorBidi" w:hAnsiTheme="minorBidi"/>
+          <w:sz w:val="24"/>
+          <w:szCs w:val="24"/>
+        </w:rPr>
+      </w:pPr>
       <w:r>
         <w:rPr>
           <w:rFonts w:asciiTheme="minorBidi" w:hAnsiTheme="minorBidi" w:cs="Arial"/>
@@ -1360,26 +1431,6 @@
           <w:rtl/>
         </w:rPr>
         <w:lastRenderedPageBreak/>
-        <w:t>למסמכים חשובים בצורה מאובטחת. סטודנטים ומחנכים המנהלים תיקים אקדמיים כגון מטלות, עבודות מחקר ומצגות. משתמשים כלליים שרוצים מקום בטוח ונוח לאחסון קבצים אישיים כמו תמונות, סרטונים ותוכן דיגיטלי אחר.</w:t>
-      </w:r>
-    </w:p>
-    <w:p>
-      <w:pPr>
-        <w:bidi/>
-        <w:spacing w:line="360" w:lineRule="auto"/>
-        <w:rPr>
-          <w:rFonts w:asciiTheme="minorBidi" w:hAnsiTheme="minorBidi"/>
-          <w:sz w:val="24"/>
-          <w:szCs w:val="24"/>
-        </w:rPr>
-      </w:pPr>
-      <w:r>
-        <w:rPr>
-          <w:rFonts w:asciiTheme="minorBidi" w:hAnsiTheme="minorBidi" w:cs="Arial"/>
-          <w:sz w:val="24"/>
-          <w:szCs w:val="24"/>
-          <w:rtl/>
-        </w:rPr>
         <w:t>צוותים הדורשים כלים משותפים כדי לשתף ולנהל מסמכים בצורה מאובטחת. עסקים שזקוקים לפתרון פשוט אך מאובטח לארגון ואחסון נתונים רגישים כמו חוזים ודוחות.</w:t>
       </w:r>
     </w:p>
@@ -1480,6 +1531,7 @@
           <w:szCs w:val="24"/>
         </w:rPr>
       </w:pPr>
+      <w:bookmarkStart w:id="3" w:name="_Toc183363637"/>
       <w:r>
         <w:rPr>
           <w:rStyle w:val="Heading2Char"/>
@@ -1492,6 +1544,7 @@
         </w:rPr>
         <w:t>יעדים ומטרות:</w:t>
       </w:r>
+      <w:bookmarkEnd w:id="3"/>
       <w:r>
         <w:rPr>
           <w:rFonts w:asciiTheme="minorBidi" w:hAnsiTheme="minorBidi" w:cs="Arial" w:hint="cs"/>
@@ -1553,16 +1606,25 @@
           <w:szCs w:val="24"/>
           <w:rtl/>
         </w:rPr>
-        <w:t xml:space="preserve"> -</w:t>
-      </w:r>
-      <w:r>
-        <w:rPr>
-          <w:rFonts w:asciiTheme="minorBidi" w:hAnsiTheme="minorBidi" w:cs="Arial"/>
-          <w:sz w:val="24"/>
-          <w:szCs w:val="24"/>
-          <w:rtl/>
-        </w:rPr>
-        <w:t xml:space="preserve"> ודא שמשתמשים יכולים לאחסן בבטחה את הקבצים והתיקיות שלהם מבלי</w:t>
+        <w:t xml:space="preserve"> </w:t>
+      </w:r>
+      <w:r>
+        <w:rPr>
+          <w:rFonts w:asciiTheme="minorBidi" w:hAnsiTheme="minorBidi" w:cs="Arial"/>
+          <w:sz w:val="24"/>
+          <w:szCs w:val="24"/>
+          <w:rtl/>
+        </w:rPr>
+        <w:t>–</w:t>
+      </w:r>
+      <w:r>
+        <w:rPr>
+          <w:rFonts w:asciiTheme="minorBidi" w:hAnsiTheme="minorBidi" w:cs="Arial"/>
+          <w:sz w:val="24"/>
+          <w:szCs w:val="24"/>
+          <w:rtl/>
+        </w:rPr>
+        <w:t xml:space="preserve"> </w:t>
       </w:r>
       <w:r>
         <w:rPr>
@@ -1571,6 +1633,24 @@
           <w:szCs w:val="24"/>
           <w:rtl/>
         </w:rPr>
+        <w:t>המערכת מוודאת</w:t>
+      </w:r>
+      <w:r>
+        <w:rPr>
+          <w:rFonts w:asciiTheme="minorBidi" w:hAnsiTheme="minorBidi" w:cs="Arial"/>
+          <w:sz w:val="24"/>
+          <w:szCs w:val="24"/>
+          <w:rtl/>
+        </w:rPr>
+        <w:t xml:space="preserve"> שמשתמשים יכולים לאחסן בבטחה את הקבצים והתיקיות שלהם מבלי</w:t>
+      </w:r>
+      <w:r>
+        <w:rPr>
+          <w:rFonts w:asciiTheme="minorBidi" w:hAnsiTheme="minorBidi" w:cs="Arial" w:hint="cs"/>
+          <w:sz w:val="24"/>
+          <w:szCs w:val="24"/>
+          <w:rtl/>
+        </w:rPr>
         <w:t xml:space="preserve"> </w:t>
       </w:r>
       <w:r>
@@ -1609,16 +1689,34 @@
           <w:szCs w:val="24"/>
           <w:rtl/>
         </w:rPr>
-        <w:t xml:space="preserve"> -</w:t>
-      </w:r>
-      <w:r>
-        <w:rPr>
-          <w:rFonts w:asciiTheme="minorBidi" w:hAnsiTheme="minorBidi" w:cs="Arial"/>
-          <w:sz w:val="24"/>
-          <w:szCs w:val="24"/>
-          <w:rtl/>
-        </w:rPr>
-        <w:t xml:space="preserve"> אפשר למשתמשים לשתף קבצים בקלות עם אחרים, מה שמקל על שיתוף פעולה וחילופי מידע יעילים.</w:t>
+        <w:t xml:space="preserve"> </w:t>
+      </w:r>
+      <w:r>
+        <w:rPr>
+          <w:rFonts w:asciiTheme="minorBidi" w:hAnsiTheme="minorBidi" w:cs="Arial"/>
+          <w:sz w:val="24"/>
+          <w:szCs w:val="24"/>
+          <w:rtl/>
+        </w:rPr>
+        <w:t>–</w:t>
+      </w:r>
+      <w:r>
+        <w:rPr>
+          <w:rFonts w:asciiTheme="minorBidi" w:hAnsiTheme="minorBidi" w:cs="Arial" w:hint="cs"/>
+          <w:sz w:val="24"/>
+          <w:szCs w:val="24"/>
+          <w:rtl/>
+        </w:rPr>
+        <w:t xml:space="preserve"> מאפשר</w:t>
+      </w:r>
+      <w:r>
+        <w:rPr>
+          <w:rFonts w:asciiTheme="minorBidi" w:hAnsiTheme="minorBidi" w:cs="Arial"/>
+          <w:sz w:val="24"/>
+          <w:szCs w:val="24"/>
+          <w:rtl/>
+        </w:rPr>
+        <w:t xml:space="preserve"> למשתמשים לשתף קבצים בקלות עם אחרים, מה שמקל על שיתוף פעולה וחילופי מידע יעילים.</w:t>
       </w:r>
     </w:p>
     <w:p>
@@ -1647,16 +1745,43 @@
           <w:szCs w:val="24"/>
           <w:rtl/>
         </w:rPr>
-        <w:t xml:space="preserve"> -</w:t>
-      </w:r>
-      <w:r>
-        <w:rPr>
-          <w:rFonts w:asciiTheme="minorBidi" w:hAnsiTheme="minorBidi" w:cs="Arial"/>
-          <w:sz w:val="24"/>
-          <w:szCs w:val="24"/>
-          <w:rtl/>
-        </w:rPr>
-        <w:t xml:space="preserve"> ספק כלים למשתמשים לארגן את הקבצים שלהם בתיקיות, לשנות שמות של קבצים ותיקיות ולתחזק מערכת קבצים מובנית.</w:t>
+        <w:t xml:space="preserve"> </w:t>
+      </w:r>
+      <w:r>
+        <w:rPr>
+          <w:rFonts w:asciiTheme="minorBidi" w:hAnsiTheme="minorBidi" w:cs="Arial"/>
+          <w:sz w:val="24"/>
+          <w:szCs w:val="24"/>
+          <w:rtl/>
+        </w:rPr>
+        <w:t>–</w:t>
+      </w:r>
+      <w:r>
+        <w:rPr>
+          <w:rFonts w:asciiTheme="minorBidi" w:hAnsiTheme="minorBidi" w:cs="Arial"/>
+          <w:sz w:val="24"/>
+          <w:szCs w:val="24"/>
+          <w:rtl/>
+        </w:rPr>
+        <w:t xml:space="preserve"> </w:t>
+      </w:r>
+      <w:r>
+        <w:rPr>
+          <w:rFonts w:asciiTheme="minorBidi" w:hAnsiTheme="minorBidi" w:cs="Arial" w:hint="cs"/>
+          <w:sz w:val="24"/>
+          <w:szCs w:val="24"/>
+          <w:rtl/>
+        </w:rPr>
+        <w:t>מ</w:t>
+      </w:r>
+      <w:r>
+        <w:rPr>
+          <w:rFonts w:asciiTheme="minorBidi" w:hAnsiTheme="minorBidi" w:cs="Arial"/>
+          <w:sz w:val="24"/>
+          <w:szCs w:val="24"/>
+          <w:rtl/>
+        </w:rPr>
+        <w:t>ספק כלים למשתמשים לארגן את הקבצים שלהם בתיקיות, לשנות שמות של קבצים ותיקיות ולתחזק מערכת קבצים מובנית.</w:t>
       </w:r>
     </w:p>
     <w:p>
@@ -1685,16 +1810,43 @@
           <w:szCs w:val="24"/>
           <w:rtl/>
         </w:rPr>
-        <w:t xml:space="preserve"> -</w:t>
-      </w:r>
-      <w:r>
-        <w:rPr>
-          <w:rFonts w:asciiTheme="minorBidi" w:hAnsiTheme="minorBidi" w:cs="Arial"/>
-          <w:sz w:val="24"/>
-          <w:szCs w:val="24"/>
-          <w:rtl/>
-        </w:rPr>
-        <w:t xml:space="preserve"> אפשר למשתמשים ליצור חשבונות, להתחבר בצורה מאובטחת, לשנות את שמות המשתמש שלהם ולמחוק חשבונות בעת הצורך.</w:t>
+        <w:t xml:space="preserve"> </w:t>
+      </w:r>
+      <w:r>
+        <w:rPr>
+          <w:rFonts w:asciiTheme="minorBidi" w:hAnsiTheme="minorBidi" w:cs="Arial"/>
+          <w:sz w:val="24"/>
+          <w:szCs w:val="24"/>
+          <w:rtl/>
+        </w:rPr>
+        <w:t>–</w:t>
+      </w:r>
+      <w:r>
+        <w:rPr>
+          <w:rFonts w:asciiTheme="minorBidi" w:hAnsiTheme="minorBidi" w:cs="Arial"/>
+          <w:sz w:val="24"/>
+          <w:szCs w:val="24"/>
+          <w:rtl/>
+        </w:rPr>
+        <w:t xml:space="preserve"> </w:t>
+      </w:r>
+      <w:r>
+        <w:rPr>
+          <w:rFonts w:asciiTheme="minorBidi" w:hAnsiTheme="minorBidi" w:cs="Arial" w:hint="cs"/>
+          <w:sz w:val="24"/>
+          <w:szCs w:val="24"/>
+          <w:rtl/>
+        </w:rPr>
+        <w:t>מ</w:t>
+      </w:r>
+      <w:r>
+        <w:rPr>
+          <w:rFonts w:asciiTheme="minorBidi" w:hAnsiTheme="minorBidi" w:cs="Arial"/>
+          <w:sz w:val="24"/>
+          <w:szCs w:val="24"/>
+          <w:rtl/>
+        </w:rPr>
+        <w:t>אפשר למשתמשים ליצור חשבונות, להתחבר בצורה מאובטחת, לשנות את שמות המשתמש שלהם ולמחוק חשבונות בעת הצורך.</w:t>
       </w:r>
     </w:p>
     <w:p>
@@ -1723,16 +1875,43 @@
           <w:szCs w:val="24"/>
           <w:rtl/>
         </w:rPr>
-        <w:t xml:space="preserve"> -</w:t>
-      </w:r>
-      <w:r>
-        <w:rPr>
-          <w:rFonts w:asciiTheme="minorBidi" w:hAnsiTheme="minorBidi" w:cs="Arial"/>
-          <w:sz w:val="24"/>
-          <w:szCs w:val="24"/>
-          <w:rtl/>
-        </w:rPr>
-        <w:t xml:space="preserve"> הגן על נתוני משתמש על ידי הצפנת כל התקשורת בין הלקוח לשרת, הבטחת פרטיות ואבטחה במהלך העברת הנתונים.</w:t>
+        <w:t xml:space="preserve"> </w:t>
+      </w:r>
+      <w:r>
+        <w:rPr>
+          <w:rFonts w:asciiTheme="minorBidi" w:hAnsiTheme="minorBidi" w:cs="Arial"/>
+          <w:sz w:val="24"/>
+          <w:szCs w:val="24"/>
+          <w:rtl/>
+        </w:rPr>
+        <w:t>–</w:t>
+      </w:r>
+      <w:r>
+        <w:rPr>
+          <w:rFonts w:asciiTheme="minorBidi" w:hAnsiTheme="minorBidi" w:cs="Arial"/>
+          <w:sz w:val="24"/>
+          <w:szCs w:val="24"/>
+          <w:rtl/>
+        </w:rPr>
+        <w:t xml:space="preserve"> </w:t>
+      </w:r>
+      <w:r>
+        <w:rPr>
+          <w:rFonts w:asciiTheme="minorBidi" w:hAnsiTheme="minorBidi" w:cs="Arial" w:hint="cs"/>
+          <w:sz w:val="24"/>
+          <w:szCs w:val="24"/>
+          <w:rtl/>
+        </w:rPr>
+        <w:t>מגן</w:t>
+      </w:r>
+      <w:r>
+        <w:rPr>
+          <w:rFonts w:asciiTheme="minorBidi" w:hAnsiTheme="minorBidi" w:cs="Arial"/>
+          <w:sz w:val="24"/>
+          <w:szCs w:val="24"/>
+          <w:rtl/>
+        </w:rPr>
+        <w:t xml:space="preserve"> על נתוני משתמש על ידי הצפנת כל התקשורת בין הלקוח לשרת, הבטחת פרטיות ואבטחה במהלך העברת הנתונים.</w:t>
       </w:r>
     </w:p>
     <w:p>
@@ -1761,36 +1940,45 @@
           <w:szCs w:val="24"/>
           <w:rtl/>
         </w:rPr>
-        <w:t xml:space="preserve"> -</w:t>
-      </w:r>
-      <w:r>
-        <w:rPr>
-          <w:rFonts w:asciiTheme="minorBidi" w:hAnsiTheme="minorBidi" w:cs="Arial"/>
-          <w:sz w:val="24"/>
-          <w:szCs w:val="24"/>
-          <w:rtl/>
-        </w:rPr>
-        <w:t xml:space="preserve"> עצב ממשק פשוט ואינטואיטיבי כך שמשתמשים יוכלו לבצע משימות ביעילות, ללא קשר למומחיות הטכנית שלהם.</w:t>
-      </w:r>
-    </w:p>
-    <w:p>
-      <w:pPr>
-        <w:bidi/>
-        <w:spacing w:line="360" w:lineRule="auto"/>
-        <w:rPr>
-          <w:rFonts w:asciiTheme="minorBidi" w:hAnsiTheme="minorBidi" w:cs="Arial"/>
-          <w:sz w:val="24"/>
-          <w:szCs w:val="24"/>
-        </w:rPr>
-      </w:pPr>
-      <w:r>
-        <w:rPr>
-          <w:rFonts w:asciiTheme="minorBidi" w:hAnsiTheme="minorBidi" w:cs="Arial"/>
-          <w:sz w:val="24"/>
-          <w:szCs w:val="24"/>
-          <w:rtl/>
-        </w:rPr>
-        <w:t>אמינות ונגישות</w:t>
+        <w:t xml:space="preserve"> </w:t>
+      </w:r>
+      <w:r>
+        <w:rPr>
+          <w:rFonts w:asciiTheme="minorBidi" w:hAnsiTheme="minorBidi" w:cs="Arial"/>
+          <w:sz w:val="24"/>
+          <w:szCs w:val="24"/>
+          <w:rtl/>
+        </w:rPr>
+        <w:t>–</w:t>
+      </w:r>
+      <w:r>
+        <w:rPr>
+          <w:rFonts w:asciiTheme="minorBidi" w:hAnsiTheme="minorBidi" w:cs="Arial"/>
+          <w:sz w:val="24"/>
+          <w:szCs w:val="24"/>
+          <w:rtl/>
+        </w:rPr>
+        <w:t xml:space="preserve"> ממשק פשוט ואינטואיטיבי כך שמשתמשים יוכלו לבצע משימות ביעילות, ללא קשר למומחיות הטכנית שלהם.</w:t>
+      </w:r>
+    </w:p>
+    <w:p>
+      <w:pPr>
+        <w:bidi/>
+        <w:spacing w:line="360" w:lineRule="auto"/>
+        <w:rPr>
+          <w:rFonts w:asciiTheme="minorBidi" w:hAnsiTheme="minorBidi" w:cs="Arial"/>
+          <w:sz w:val="24"/>
+          <w:szCs w:val="24"/>
+        </w:rPr>
+      </w:pPr>
+      <w:r>
+        <w:rPr>
+          <w:rFonts w:asciiTheme="minorBidi" w:hAnsiTheme="minorBidi" w:cs="Arial"/>
+          <w:sz w:val="24"/>
+          <w:szCs w:val="24"/>
+          <w:rtl/>
+        </w:rPr>
+        <w:t>מדרגיות</w:t>
       </w:r>
       <w:r>
         <w:rPr>
@@ -1799,36 +1987,25 @@
           <w:szCs w:val="24"/>
           <w:rtl/>
         </w:rPr>
-        <w:t xml:space="preserve"> -</w:t>
-      </w:r>
-      <w:r>
-        <w:rPr>
-          <w:rFonts w:asciiTheme="minorBidi" w:hAnsiTheme="minorBidi" w:cs="Arial"/>
-          <w:sz w:val="24"/>
-          <w:szCs w:val="24"/>
-          <w:rtl/>
-        </w:rPr>
-        <w:t xml:space="preserve"> ודא שהמערכת זמינה באופן עקבי, ומאפשרת למשתמשים לגשת לקבצים שלהם בכל עת ומכל מקום.</w:t>
-      </w:r>
-    </w:p>
-    <w:p>
-      <w:pPr>
-        <w:bidi/>
-        <w:spacing w:line="360" w:lineRule="auto"/>
-        <w:rPr>
-          <w:rFonts w:asciiTheme="minorBidi" w:hAnsiTheme="minorBidi" w:cs="Arial"/>
-          <w:sz w:val="24"/>
-          <w:szCs w:val="24"/>
-        </w:rPr>
-      </w:pPr>
-      <w:r>
-        <w:rPr>
-          <w:rFonts w:asciiTheme="minorBidi" w:hAnsiTheme="minorBidi" w:cs="Arial"/>
-          <w:sz w:val="24"/>
-          <w:szCs w:val="24"/>
-          <w:rtl/>
-        </w:rPr>
-        <w:t>מדרגיות</w:t>
+        <w:t xml:space="preserve"> </w:t>
+      </w:r>
+      <w:r>
+        <w:rPr>
+          <w:rFonts w:asciiTheme="minorBidi" w:hAnsiTheme="minorBidi" w:cs="Arial"/>
+          <w:sz w:val="24"/>
+          <w:szCs w:val="24"/>
+          <w:rtl/>
+        </w:rPr>
+        <w:t>–</w:t>
+      </w:r>
+      <w:r>
+        <w:rPr>
+          <w:rFonts w:asciiTheme="minorBidi" w:hAnsiTheme="minorBidi" w:cs="Arial"/>
+          <w:sz w:val="24"/>
+          <w:szCs w:val="24"/>
+          <w:rtl/>
+        </w:rPr>
+        <w:t xml:space="preserve"> </w:t>
       </w:r>
       <w:r>
         <w:rPr>
@@ -1837,39 +2014,338 @@
           <w:szCs w:val="24"/>
           <w:rtl/>
         </w:rPr>
-        <w:t xml:space="preserve"> -</w:t>
-      </w:r>
-      <w:r>
-        <w:rPr>
-          <w:rFonts w:asciiTheme="minorBidi" w:hAnsiTheme="minorBidi" w:cs="Arial"/>
-          <w:sz w:val="24"/>
-          <w:szCs w:val="24"/>
-          <w:rtl/>
-        </w:rPr>
-        <w:t xml:space="preserve"> תכנן את המערכת כדי להתמודד עם צמיחה, להכיל יותר משתמשים וכמויות גדולות יותר של נתונים לאורך זמן.</w:t>
-      </w:r>
-    </w:p>
-    <w:p>
-      <w:pPr>
-        <w:bidi/>
-        <w:spacing w:line="360" w:lineRule="auto"/>
-        <w:rPr>
-          <w:rFonts w:asciiTheme="minorBidi" w:hAnsiTheme="minorBidi" w:cs="Arial"/>
-          <w:sz w:val="24"/>
-          <w:szCs w:val="24"/>
-          <w:rtl/>
-        </w:rPr>
-      </w:pPr>
-      <w:r>
-        <w:rPr>
-          <w:rFonts w:asciiTheme="minorBidi" w:hAnsiTheme="minorBidi" w:cs="Arial"/>
+        <w:t>המערכת מתוכננת</w:t>
+      </w:r>
+      <w:r>
+        <w:rPr>
+          <w:rFonts w:asciiTheme="minorBidi" w:hAnsiTheme="minorBidi" w:cs="Arial"/>
+          <w:sz w:val="24"/>
+          <w:szCs w:val="24"/>
+          <w:rtl/>
+        </w:rPr>
+        <w:t xml:space="preserve"> להתמודד</w:t>
+      </w:r>
+      <w:r>
+        <w:rPr>
+          <w:rFonts w:asciiTheme="minorBidi" w:hAnsiTheme="minorBidi" w:cs="Arial" w:hint="cs"/>
+          <w:sz w:val="24"/>
+          <w:szCs w:val="24"/>
+          <w:rtl/>
+        </w:rPr>
+        <w:t>ות</w:t>
+      </w:r>
+      <w:r>
+        <w:rPr>
+          <w:rFonts w:asciiTheme="minorBidi" w:hAnsiTheme="minorBidi" w:cs="Arial"/>
+          <w:sz w:val="24"/>
+          <w:szCs w:val="24"/>
+          <w:rtl/>
+        </w:rPr>
+        <w:t xml:space="preserve"> עם צמיחה, </w:t>
+      </w:r>
+      <w:r>
+        <w:rPr>
+          <w:rFonts w:asciiTheme="minorBidi" w:hAnsiTheme="minorBidi" w:cs="Arial" w:hint="cs"/>
+          <w:sz w:val="24"/>
+          <w:szCs w:val="24"/>
+          <w:rtl/>
+        </w:rPr>
+        <w:t>הכלה של</w:t>
+      </w:r>
+      <w:r>
+        <w:rPr>
+          <w:rFonts w:asciiTheme="minorBidi" w:hAnsiTheme="minorBidi" w:cs="Arial"/>
+          <w:sz w:val="24"/>
+          <w:szCs w:val="24"/>
+          <w:rtl/>
+        </w:rPr>
+        <w:t xml:space="preserve"> יותר משתמשים וכמויות גדולות יותר של נתונים לאורך זמן.</w:t>
+      </w:r>
+    </w:p>
+    <w:p>
+      <w:pPr>
+        <w:bidi/>
+        <w:spacing w:line="360" w:lineRule="auto"/>
+        <w:rPr>
+          <w:rFonts w:asciiTheme="minorBidi" w:hAnsiTheme="minorBidi" w:cs="Arial"/>
+          <w:sz w:val="24"/>
+          <w:szCs w:val="24"/>
+          <w:rtl/>
+        </w:rPr>
+      </w:pPr>
+      <w:r>
+        <w:rPr>
+          <w:rFonts w:asciiTheme="minorBidi" w:hAnsiTheme="minorBidi" w:cs="Arial"/>
+          <w:sz w:val="24"/>
+          <w:szCs w:val="24"/>
+          <w:rtl/>
+        </w:rPr>
+        <w:t>על ידי עמידה ביעדים אלו, המערכת שואפת לספק פלטפורמת אחסון ענן רב-תכליתית ומהימנה לשימוש אישי ומקצועי.</w:t>
+      </w:r>
+    </w:p>
+    <w:p>
+      <w:pPr>
+        <w:bidi/>
+        <w:spacing w:line="360" w:lineRule="auto"/>
+        <w:rPr>
+          <w:rFonts w:asciiTheme="minorBidi" w:hAnsiTheme="minorBidi" w:cs="Arial"/>
+          <w:sz w:val="24"/>
+          <w:szCs w:val="24"/>
+          <w:rtl/>
+        </w:rPr>
+      </w:pPr>
+    </w:p>
+    <w:p>
+      <w:pPr>
+        <w:bidi/>
+        <w:spacing w:line="360" w:lineRule="auto"/>
+        <w:rPr>
+          <w:rFonts w:asciiTheme="minorBidi" w:hAnsiTheme="minorBidi" w:cs="Arial"/>
+          <w:sz w:val="24"/>
+          <w:szCs w:val="24"/>
+          <w:rtl/>
+        </w:rPr>
+      </w:pPr>
+    </w:p>
+    <w:p>
+      <w:pPr>
+        <w:bidi/>
+        <w:spacing w:line="360" w:lineRule="auto"/>
+        <w:rPr>
+          <w:rFonts w:asciiTheme="minorBidi" w:hAnsiTheme="minorBidi" w:cs="Arial"/>
+          <w:sz w:val="24"/>
+          <w:szCs w:val="24"/>
+          <w:rtl/>
+        </w:rPr>
+      </w:pPr>
+      <w:r>
+        <w:rPr>
+          <w:rFonts w:asciiTheme="minorBidi" w:hAnsiTheme="minorBidi" w:cs="Arial" w:hint="cs"/>
           <w:sz w:val="24"/>
           <w:szCs w:val="24"/>
           <w:rtl/>
         </w:rPr>
         <w:lastRenderedPageBreak/>
-        <w:t>על ידי עמידה ביעדים אלו, המערכת שואפת לספק פלטפורמת אחסון ענן רב-תכליתית ומהימנה לשימוש אישי ומקצועי.</w:t>
-      </w:r>
+        <w:t xml:space="preserve">בעיות תועלת </w:t>
+      </w:r>
+      <w:r>
+        <w:rPr>
+          <w:rFonts w:asciiTheme="minorBidi" w:hAnsiTheme="minorBidi" w:cs="Arial" w:hint="cs"/>
+          <w:sz w:val="24"/>
+          <w:szCs w:val="24"/>
+          <w:rtl/>
+        </w:rPr>
+        <w:t>וחסכ</w:t>
+      </w:r>
+      <w:r>
+        <w:rPr>
+          <w:rFonts w:asciiTheme="minorBidi" w:hAnsiTheme="minorBidi" w:cs="Arial" w:hint="cs"/>
+          <w:sz w:val="24"/>
+          <w:szCs w:val="24"/>
+          <w:rtl/>
+        </w:rPr>
+        <w:t>נות: ישנן כמה בעיות עיקריות שאותן אני שואף לפתור בפיתוח המערכת והמטרה הסופית היא ליצור מערכת שעובדת בצורה חלקה ללא חשש מאיבוד מידע או קריסה של התוכנה.</w:t>
+      </w:r>
+    </w:p>
+    <w:p>
+      <w:pPr>
+        <w:bidi/>
+        <w:spacing w:line="360" w:lineRule="auto"/>
+        <w:rPr>
+          <w:rFonts w:asciiTheme="minorBidi" w:hAnsiTheme="minorBidi" w:cs="Arial"/>
+          <w:sz w:val="24"/>
+          <w:szCs w:val="24"/>
+          <w:rtl/>
+        </w:rPr>
+      </w:pPr>
+      <w:r>
+        <w:rPr>
+          <w:rFonts w:asciiTheme="minorBidi" w:hAnsiTheme="minorBidi" w:cs="Arial" w:hint="cs"/>
+          <w:sz w:val="24"/>
+          <w:szCs w:val="24"/>
+          <w:rtl/>
+        </w:rPr>
+        <w:t xml:space="preserve">הבעיות העיקריות הינן: </w:t>
+      </w:r>
+    </w:p>
+    <w:p>
+      <w:pPr>
+        <w:pStyle w:val="ListParagraph"/>
+        <w:numPr>
+          <w:ilvl w:val="0"/>
+          <w:numId w:val="6"/>
+        </w:numPr>
+        <w:bidi/>
+        <w:spacing w:line="360" w:lineRule="auto"/>
+        <w:rPr>
+          <w:rFonts w:asciiTheme="minorBidi" w:hAnsiTheme="minorBidi" w:cs="Arial"/>
+          <w:sz w:val="24"/>
+          <w:szCs w:val="24"/>
+        </w:rPr>
+      </w:pPr>
+      <w:r>
+        <w:rPr>
+          <w:rFonts w:asciiTheme="minorBidi" w:hAnsiTheme="minorBidi" w:cs="Arial" w:hint="cs"/>
+          <w:sz w:val="24"/>
+          <w:szCs w:val="24"/>
+          <w:rtl/>
+        </w:rPr>
+        <w:t xml:space="preserve">ניהול המידע </w:t>
+      </w:r>
+      <w:r>
+        <w:rPr>
+          <w:rFonts w:asciiTheme="minorBidi" w:hAnsiTheme="minorBidi" w:cs="Arial"/>
+          <w:sz w:val="24"/>
+          <w:szCs w:val="24"/>
+          <w:rtl/>
+        </w:rPr>
+        <w:t>–</w:t>
+      </w:r>
+      <w:r>
+        <w:rPr>
+          <w:rFonts w:asciiTheme="minorBidi" w:hAnsiTheme="minorBidi" w:cs="Arial" w:hint="cs"/>
+          <w:sz w:val="24"/>
+          <w:szCs w:val="24"/>
+          <w:rtl/>
+        </w:rPr>
+        <w:t xml:space="preserve"> המידע צריך להיות מנוהל בשרת באופן מאובטח שמאפשר רק לאנשים בעלי גישה לגשת לקבצים ולהבטיח לכל משתמש כי המידע שלו בטוח.</w:t>
+      </w:r>
+    </w:p>
+    <w:p>
+      <w:pPr>
+        <w:pStyle w:val="ListParagraph"/>
+        <w:numPr>
+          <w:ilvl w:val="0"/>
+          <w:numId w:val="6"/>
+        </w:numPr>
+        <w:bidi/>
+        <w:spacing w:line="360" w:lineRule="auto"/>
+        <w:rPr>
+          <w:rFonts w:asciiTheme="minorBidi" w:hAnsiTheme="minorBidi" w:cs="Arial"/>
+          <w:sz w:val="24"/>
+          <w:szCs w:val="24"/>
+        </w:rPr>
+      </w:pPr>
+      <w:r>
+        <w:rPr>
+          <w:rFonts w:asciiTheme="minorBidi" w:hAnsiTheme="minorBidi" w:cs="Arial" w:hint="cs"/>
+          <w:sz w:val="24"/>
+          <w:szCs w:val="24"/>
+          <w:rtl/>
+        </w:rPr>
+        <w:t xml:space="preserve">שיתוף מידע בצורה מאובטחת </w:t>
+      </w:r>
+      <w:r>
+        <w:rPr>
+          <w:rFonts w:asciiTheme="minorBidi" w:hAnsiTheme="minorBidi" w:cs="Arial"/>
+          <w:sz w:val="24"/>
+          <w:szCs w:val="24"/>
+          <w:rtl/>
+        </w:rPr>
+        <w:t>–</w:t>
+      </w:r>
+      <w:r>
+        <w:rPr>
+          <w:rFonts w:asciiTheme="minorBidi" w:hAnsiTheme="minorBidi" w:cs="Arial" w:hint="cs"/>
+          <w:sz w:val="24"/>
+          <w:szCs w:val="24"/>
+          <w:rtl/>
+        </w:rPr>
+        <w:t xml:space="preserve"> כל משתמש צריך להיות בשליטה על הקבצים שלו ומי יכול לראות אותם ולערוך אותם. אין מצב בו קובץ של משתמש הגיע למשתמש אחר בצורה לא רצויה. הבטחון </w:t>
+      </w:r>
+      <w:proofErr w:type="spellStart"/>
+      <w:r>
+        <w:rPr>
+          <w:rFonts w:asciiTheme="minorBidi" w:hAnsiTheme="minorBidi" w:cs="Arial" w:hint="cs"/>
+          <w:sz w:val="24"/>
+          <w:szCs w:val="24"/>
+          <w:rtl/>
+        </w:rPr>
+        <w:t>המידעי</w:t>
+      </w:r>
+      <w:proofErr w:type="spellEnd"/>
+      <w:r>
+        <w:rPr>
+          <w:rFonts w:asciiTheme="minorBidi" w:hAnsiTheme="minorBidi" w:cs="Arial" w:hint="cs"/>
+          <w:sz w:val="24"/>
+          <w:szCs w:val="24"/>
+          <w:rtl/>
+        </w:rPr>
+        <w:t xml:space="preserve"> הזה אינו יפגע ביכולות המשתמש.</w:t>
+      </w:r>
+    </w:p>
+    <w:p>
+      <w:pPr>
+        <w:pStyle w:val="ListParagraph"/>
+        <w:numPr>
+          <w:ilvl w:val="0"/>
+          <w:numId w:val="6"/>
+        </w:numPr>
+        <w:bidi/>
+        <w:spacing w:line="360" w:lineRule="auto"/>
+        <w:rPr>
+          <w:rFonts w:asciiTheme="minorBidi" w:hAnsiTheme="minorBidi" w:cs="Arial"/>
+          <w:sz w:val="24"/>
+          <w:szCs w:val="24"/>
+          <w:rtl/>
+        </w:rPr>
+      </w:pPr>
+      <w:r>
+        <w:rPr>
+          <w:rFonts w:asciiTheme="minorBidi" w:hAnsiTheme="minorBidi" w:cs="Arial" w:hint="cs"/>
+          <w:sz w:val="24"/>
+          <w:szCs w:val="24"/>
+          <w:rtl/>
+        </w:rPr>
+        <w:t xml:space="preserve">שימוש פשוט </w:t>
+      </w:r>
+      <w:r>
+        <w:rPr>
+          <w:rFonts w:asciiTheme="minorBidi" w:hAnsiTheme="minorBidi" w:cs="Arial"/>
+          <w:sz w:val="24"/>
+          <w:szCs w:val="24"/>
+          <w:rtl/>
+        </w:rPr>
+        <w:t>–</w:t>
+      </w:r>
+      <w:r>
+        <w:rPr>
+          <w:rFonts w:asciiTheme="minorBidi" w:hAnsiTheme="minorBidi" w:cs="Arial" w:hint="cs"/>
+          <w:sz w:val="24"/>
+          <w:szCs w:val="24"/>
+          <w:rtl/>
+        </w:rPr>
+        <w:t xml:space="preserve"> המערכת צריכה להיות פשוטה לשימוש ובעלת ממשק משתמש נוח ולא יותר מדי עמוס, וזה בזמן שהיא תהיה עשירה </w:t>
+      </w:r>
+      <w:proofErr w:type="spellStart"/>
+      <w:r>
+        <w:rPr>
+          <w:rFonts w:asciiTheme="minorBidi" w:hAnsiTheme="minorBidi" w:cs="Arial" w:hint="cs"/>
+          <w:sz w:val="24"/>
+          <w:szCs w:val="24"/>
+          <w:rtl/>
+        </w:rPr>
+        <w:t>בפיצרים</w:t>
+      </w:r>
+      <w:proofErr w:type="spellEnd"/>
+      <w:r>
+        <w:rPr>
+          <w:rFonts w:asciiTheme="minorBidi" w:hAnsiTheme="minorBidi" w:cs="Arial" w:hint="cs"/>
+          <w:sz w:val="24"/>
+          <w:szCs w:val="24"/>
+          <w:rtl/>
+        </w:rPr>
+        <w:t>.</w:t>
+      </w:r>
+    </w:p>
+    <w:p>
+      <w:pPr>
+        <w:pStyle w:val="Heading2"/>
+        <w:bidi/>
+        <w:rPr>
+          <w:rtl/>
+        </w:rPr>
+      </w:pPr>
     </w:p>
     <w:sectPr>
       <w:footerReference w:type="default" r:id="rId8"/>
@@ -1988,10 +2464,606 @@
 <file path=word/numbering.xml><?xml version="1.0" encoding="utf-8"?>
 <w:numbering xmlns:wpc="http://schemas.microsoft.com/office/word/2010/wordprocessingCanvas" xmlns:cx="http://schemas.microsoft.com/office/drawing/2014/chartex" xmlns:cx1="http://schemas.microsoft.com/office/drawing/2015/9/8/chartex" xmlns:cx2="http://schemas.microsoft.com/office/drawing/2015/10/21/chartex" xmlns:cx3="http://schemas.microsoft.com/office/drawing/2016/5/9/chartex" xmlns:cx4="http://schemas.microsoft.com/office/drawing/2016/5/10/chartex" xmlns:cx5="http://schemas.microsoft.com/office/drawing/2016/5/11/chartex" xmlns:cx6="http://schemas.microsoft.com/office/drawing/2016/5/12/chartex" xmlns:cx7="http://schemas.microsoft.com/office/drawing/2016/5/13/chartex" xmlns:cx8="http://schemas.microsoft.com/office/drawing/2016/5/14/chartex" xmlns:mc="http://schemas.openxmlformats.org/markup-compatibility/2006" xmlns:aink="http://schemas.microsoft.com/office/drawing/2016/ink" xmlns:am3d="http://schemas.microsoft.com/office/drawing/2017/model3d" xmlns:o="urn:schemas-microsoft-com:office:office" xmlns:oel="http://schemas.microsoft.com/office/2019/extlst" xmlns:r="http://schemas.openxmlformats.org/officeDocument/2006/relationships" xmlns:m="http://schemas.openxmlformats.org/officeDocument/2006/math" xmlns:v="urn:schemas-microsoft-com:vml" xmlns:wp14="http://schemas.microsoft.com/office/word/2010/wordprocessingDrawing" xmlns:wp="http://schemas.openxmlformats.org/drawingml/2006/wordprocessingDrawing" xmlns:w10="urn:schemas-microsoft-com:office:word" xmlns:w="http://schemas.openxmlformats.org/wordprocessingml/2006/main" xmlns:w14="http://schemas.microsoft.com/office/word/2010/wordml" xmlns:w15="http://schemas.microsoft.com/office/word/2012/wordml" xmlns:w16cex="http://schemas.microsoft.com/office/word/2018/wordml/cex" xmlns:w16cid="http://schemas.microsoft.com/office/word/2016/wordml/cid" xmlns:w16="http://schemas.microsoft.com/office/word/2018/wordml" xmlns:w16du="http://schemas.microsoft.com/office/word/2023/wordml/word16du" xmlns:w16sdtdh="http://schemas.microsoft.com/office/word/2020/wordml/sdtdatahash" xmlns:w16se="http://schemas.microsoft.com/office/word/2015/wordml/symex" xmlns:wpg="http://schemas.microsoft.com/office/word/2010/wordprocessingGroup" xmlns:wpi="http://schemas.microsoft.com/office/word/2010/wordprocessingInk" xmlns:wne="http://schemas.microsoft.com/office/word/2006/wordml" xmlns:wps="http://schemas.microsoft.com/office/word/2010/wordprocessingShape" mc:Ignorable="w14 w15 w16se w16cid w16 w16cex w16sdtdh w16du wp14">
   <w:abstractNum w:abstractNumId="0" w15:restartNumberingAfterBreak="0">
+    <w:nsid w:val="1BC21254"/>
+    <w:multiLevelType w:val="multilevel"/>
+    <w:tmpl w:val="88F0D33A"/>
+    <w:lvl w:ilvl="0">
+      <w:start w:val="1"/>
+      <w:numFmt w:val="bullet"/>
+      <w:lvlText w:val=""/>
+      <w:lvlJc w:val="left"/>
+      <w:pPr>
+        <w:tabs>
+          <w:tab w:val="num" w:pos="720"/>
+        </w:tabs>
+        <w:ind w:left="720" w:hanging="360"/>
+      </w:pPr>
+      <w:rPr>
+        <w:rFonts w:ascii="Symbol" w:hAnsi="Symbol" w:hint="default"/>
+        <w:sz w:val="20"/>
+      </w:rPr>
+    </w:lvl>
+    <w:lvl w:ilvl="1" w:tentative="1">
+      <w:start w:val="1"/>
+      <w:numFmt w:val="bullet"/>
+      <w:lvlText w:val="o"/>
+      <w:lvlJc w:val="left"/>
+      <w:pPr>
+        <w:tabs>
+          <w:tab w:val="num" w:pos="1440"/>
+        </w:tabs>
+        <w:ind w:left="1440" w:hanging="360"/>
+      </w:pPr>
+      <w:rPr>
+        <w:rFonts w:ascii="Courier New" w:hAnsi="Courier New" w:hint="default"/>
+        <w:sz w:val="20"/>
+      </w:rPr>
+    </w:lvl>
+    <w:lvl w:ilvl="2" w:tentative="1">
+      <w:start w:val="1"/>
+      <w:numFmt w:val="bullet"/>
+      <w:lvlText w:val=""/>
+      <w:lvlJc w:val="left"/>
+      <w:pPr>
+        <w:tabs>
+          <w:tab w:val="num" w:pos="2160"/>
+        </w:tabs>
+        <w:ind w:left="2160" w:hanging="360"/>
+      </w:pPr>
+      <w:rPr>
+        <w:rFonts w:ascii="Wingdings" w:hAnsi="Wingdings" w:hint="default"/>
+        <w:sz w:val="20"/>
+      </w:rPr>
+    </w:lvl>
+    <w:lvl w:ilvl="3" w:tentative="1">
+      <w:start w:val="1"/>
+      <w:numFmt w:val="bullet"/>
+      <w:lvlText w:val=""/>
+      <w:lvlJc w:val="left"/>
+      <w:pPr>
+        <w:tabs>
+          <w:tab w:val="num" w:pos="2880"/>
+        </w:tabs>
+        <w:ind w:left="2880" w:hanging="360"/>
+      </w:pPr>
+      <w:rPr>
+        <w:rFonts w:ascii="Wingdings" w:hAnsi="Wingdings" w:hint="default"/>
+        <w:sz w:val="20"/>
+      </w:rPr>
+    </w:lvl>
+    <w:lvl w:ilvl="4" w:tentative="1">
+      <w:start w:val="1"/>
+      <w:numFmt w:val="bullet"/>
+      <w:lvlText w:val=""/>
+      <w:lvlJc w:val="left"/>
+      <w:pPr>
+        <w:tabs>
+          <w:tab w:val="num" w:pos="3600"/>
+        </w:tabs>
+        <w:ind w:left="3600" w:hanging="360"/>
+      </w:pPr>
+      <w:rPr>
+        <w:rFonts w:ascii="Wingdings" w:hAnsi="Wingdings" w:hint="default"/>
+        <w:sz w:val="20"/>
+      </w:rPr>
+    </w:lvl>
+    <w:lvl w:ilvl="5" w:tentative="1">
+      <w:start w:val="1"/>
+      <w:numFmt w:val="bullet"/>
+      <w:lvlText w:val=""/>
+      <w:lvlJc w:val="left"/>
+      <w:pPr>
+        <w:tabs>
+          <w:tab w:val="num" w:pos="4320"/>
+        </w:tabs>
+        <w:ind w:left="4320" w:hanging="360"/>
+      </w:pPr>
+      <w:rPr>
+        <w:rFonts w:ascii="Wingdings" w:hAnsi="Wingdings" w:hint="default"/>
+        <w:sz w:val="20"/>
+      </w:rPr>
+    </w:lvl>
+    <w:lvl w:ilvl="6" w:tentative="1">
+      <w:start w:val="1"/>
+      <w:numFmt w:val="bullet"/>
+      <w:lvlText w:val=""/>
+      <w:lvlJc w:val="left"/>
+      <w:pPr>
+        <w:tabs>
+          <w:tab w:val="num" w:pos="5040"/>
+        </w:tabs>
+        <w:ind w:left="5040" w:hanging="360"/>
+      </w:pPr>
+      <w:rPr>
+        <w:rFonts w:ascii="Wingdings" w:hAnsi="Wingdings" w:hint="default"/>
+        <w:sz w:val="20"/>
+      </w:rPr>
+    </w:lvl>
+    <w:lvl w:ilvl="7" w:tentative="1">
+      <w:start w:val="1"/>
+      <w:numFmt w:val="bullet"/>
+      <w:lvlText w:val=""/>
+      <w:lvlJc w:val="left"/>
+      <w:pPr>
+        <w:tabs>
+          <w:tab w:val="num" w:pos="5760"/>
+        </w:tabs>
+        <w:ind w:left="5760" w:hanging="360"/>
+      </w:pPr>
+      <w:rPr>
+        <w:rFonts w:ascii="Wingdings" w:hAnsi="Wingdings" w:hint="default"/>
+        <w:sz w:val="20"/>
+      </w:rPr>
+    </w:lvl>
+    <w:lvl w:ilvl="8" w:tentative="1">
+      <w:start w:val="1"/>
+      <w:numFmt w:val="bullet"/>
+      <w:lvlText w:val=""/>
+      <w:lvlJc w:val="left"/>
+      <w:pPr>
+        <w:tabs>
+          <w:tab w:val="num" w:pos="6480"/>
+        </w:tabs>
+        <w:ind w:left="6480" w:hanging="360"/>
+      </w:pPr>
+      <w:rPr>
+        <w:rFonts w:ascii="Wingdings" w:hAnsi="Wingdings" w:hint="default"/>
+        <w:sz w:val="20"/>
+      </w:rPr>
+    </w:lvl>
+  </w:abstractNum>
+  <w:abstractNum w:abstractNumId="1" w15:restartNumberingAfterBreak="0">
+    <w:nsid w:val="302C3606"/>
+    <w:multiLevelType w:val="multilevel"/>
+    <w:tmpl w:val="6C9277C0"/>
+    <w:lvl w:ilvl="0">
+      <w:start w:val="1"/>
+      <w:numFmt w:val="bullet"/>
+      <w:lvlText w:val=""/>
+      <w:lvlJc w:val="left"/>
+      <w:pPr>
+        <w:tabs>
+          <w:tab w:val="num" w:pos="720"/>
+        </w:tabs>
+        <w:ind w:left="720" w:hanging="360"/>
+      </w:pPr>
+      <w:rPr>
+        <w:rFonts w:ascii="Symbol" w:hAnsi="Symbol" w:hint="default"/>
+        <w:sz w:val="20"/>
+      </w:rPr>
+    </w:lvl>
+    <w:lvl w:ilvl="1" w:tentative="1">
+      <w:start w:val="1"/>
+      <w:numFmt w:val="bullet"/>
+      <w:lvlText w:val="o"/>
+      <w:lvlJc w:val="left"/>
+      <w:pPr>
+        <w:tabs>
+          <w:tab w:val="num" w:pos="1440"/>
+        </w:tabs>
+        <w:ind w:left="1440" w:hanging="360"/>
+      </w:pPr>
+      <w:rPr>
+        <w:rFonts w:ascii="Courier New" w:hAnsi="Courier New" w:hint="default"/>
+        <w:sz w:val="20"/>
+      </w:rPr>
+    </w:lvl>
+    <w:lvl w:ilvl="2" w:tentative="1">
+      <w:start w:val="1"/>
+      <w:numFmt w:val="bullet"/>
+      <w:lvlText w:val=""/>
+      <w:lvlJc w:val="left"/>
+      <w:pPr>
+        <w:tabs>
+          <w:tab w:val="num" w:pos="2160"/>
+        </w:tabs>
+        <w:ind w:left="2160" w:hanging="360"/>
+      </w:pPr>
+      <w:rPr>
+        <w:rFonts w:ascii="Wingdings" w:hAnsi="Wingdings" w:hint="default"/>
+        <w:sz w:val="20"/>
+      </w:rPr>
+    </w:lvl>
+    <w:lvl w:ilvl="3" w:tentative="1">
+      <w:start w:val="1"/>
+      <w:numFmt w:val="bullet"/>
+      <w:lvlText w:val=""/>
+      <w:lvlJc w:val="left"/>
+      <w:pPr>
+        <w:tabs>
+          <w:tab w:val="num" w:pos="2880"/>
+        </w:tabs>
+        <w:ind w:left="2880" w:hanging="360"/>
+      </w:pPr>
+      <w:rPr>
+        <w:rFonts w:ascii="Wingdings" w:hAnsi="Wingdings" w:hint="default"/>
+        <w:sz w:val="20"/>
+      </w:rPr>
+    </w:lvl>
+    <w:lvl w:ilvl="4" w:tentative="1">
+      <w:start w:val="1"/>
+      <w:numFmt w:val="bullet"/>
+      <w:lvlText w:val=""/>
+      <w:lvlJc w:val="left"/>
+      <w:pPr>
+        <w:tabs>
+          <w:tab w:val="num" w:pos="3600"/>
+        </w:tabs>
+        <w:ind w:left="3600" w:hanging="360"/>
+      </w:pPr>
+      <w:rPr>
+        <w:rFonts w:ascii="Wingdings" w:hAnsi="Wingdings" w:hint="default"/>
+        <w:sz w:val="20"/>
+      </w:rPr>
+    </w:lvl>
+    <w:lvl w:ilvl="5" w:tentative="1">
+      <w:start w:val="1"/>
+      <w:numFmt w:val="bullet"/>
+      <w:lvlText w:val=""/>
+      <w:lvlJc w:val="left"/>
+      <w:pPr>
+        <w:tabs>
+          <w:tab w:val="num" w:pos="4320"/>
+        </w:tabs>
+        <w:ind w:left="4320" w:hanging="360"/>
+      </w:pPr>
+      <w:rPr>
+        <w:rFonts w:ascii="Wingdings" w:hAnsi="Wingdings" w:hint="default"/>
+        <w:sz w:val="20"/>
+      </w:rPr>
+    </w:lvl>
+    <w:lvl w:ilvl="6" w:tentative="1">
+      <w:start w:val="1"/>
+      <w:numFmt w:val="bullet"/>
+      <w:lvlText w:val=""/>
+      <w:lvlJc w:val="left"/>
+      <w:pPr>
+        <w:tabs>
+          <w:tab w:val="num" w:pos="5040"/>
+        </w:tabs>
+        <w:ind w:left="5040" w:hanging="360"/>
+      </w:pPr>
+      <w:rPr>
+        <w:rFonts w:ascii="Wingdings" w:hAnsi="Wingdings" w:hint="default"/>
+        <w:sz w:val="20"/>
+      </w:rPr>
+    </w:lvl>
+    <w:lvl w:ilvl="7" w:tentative="1">
+      <w:start w:val="1"/>
+      <w:numFmt w:val="bullet"/>
+      <w:lvlText w:val=""/>
+      <w:lvlJc w:val="left"/>
+      <w:pPr>
+        <w:tabs>
+          <w:tab w:val="num" w:pos="5760"/>
+        </w:tabs>
+        <w:ind w:left="5760" w:hanging="360"/>
+      </w:pPr>
+      <w:rPr>
+        <w:rFonts w:ascii="Wingdings" w:hAnsi="Wingdings" w:hint="default"/>
+        <w:sz w:val="20"/>
+      </w:rPr>
+    </w:lvl>
+    <w:lvl w:ilvl="8" w:tentative="1">
+      <w:start w:val="1"/>
+      <w:numFmt w:val="bullet"/>
+      <w:lvlText w:val=""/>
+      <w:lvlJc w:val="left"/>
+      <w:pPr>
+        <w:tabs>
+          <w:tab w:val="num" w:pos="6480"/>
+        </w:tabs>
+        <w:ind w:left="6480" w:hanging="360"/>
+      </w:pPr>
+      <w:rPr>
+        <w:rFonts w:ascii="Wingdings" w:hAnsi="Wingdings" w:hint="default"/>
+        <w:sz w:val="20"/>
+      </w:rPr>
+    </w:lvl>
+  </w:abstractNum>
+  <w:abstractNum w:abstractNumId="2" w15:restartNumberingAfterBreak="0">
+    <w:nsid w:val="313321C6"/>
+    <w:multiLevelType w:val="multilevel"/>
+    <w:tmpl w:val="D39CBD26"/>
+    <w:lvl w:ilvl="0">
+      <w:start w:val="1"/>
+      <w:numFmt w:val="bullet"/>
+      <w:lvlText w:val=""/>
+      <w:lvlJc w:val="left"/>
+      <w:pPr>
+        <w:tabs>
+          <w:tab w:val="num" w:pos="720"/>
+        </w:tabs>
+        <w:ind w:left="720" w:hanging="360"/>
+      </w:pPr>
+      <w:rPr>
+        <w:rFonts w:ascii="Symbol" w:hAnsi="Symbol" w:hint="default"/>
+        <w:sz w:val="20"/>
+      </w:rPr>
+    </w:lvl>
+    <w:lvl w:ilvl="1" w:tentative="1">
+      <w:start w:val="1"/>
+      <w:numFmt w:val="bullet"/>
+      <w:lvlText w:val="o"/>
+      <w:lvlJc w:val="left"/>
+      <w:pPr>
+        <w:tabs>
+          <w:tab w:val="num" w:pos="1440"/>
+        </w:tabs>
+        <w:ind w:left="1440" w:hanging="360"/>
+      </w:pPr>
+      <w:rPr>
+        <w:rFonts w:ascii="Courier New" w:hAnsi="Courier New" w:hint="default"/>
+        <w:sz w:val="20"/>
+      </w:rPr>
+    </w:lvl>
+    <w:lvl w:ilvl="2" w:tentative="1">
+      <w:start w:val="1"/>
+      <w:numFmt w:val="bullet"/>
+      <w:lvlText w:val=""/>
+      <w:lvlJc w:val="left"/>
+      <w:pPr>
+        <w:tabs>
+          <w:tab w:val="num" w:pos="2160"/>
+        </w:tabs>
+        <w:ind w:left="2160" w:hanging="360"/>
+      </w:pPr>
+      <w:rPr>
+        <w:rFonts w:ascii="Wingdings" w:hAnsi="Wingdings" w:hint="default"/>
+        <w:sz w:val="20"/>
+      </w:rPr>
+    </w:lvl>
+    <w:lvl w:ilvl="3" w:tentative="1">
+      <w:start w:val="1"/>
+      <w:numFmt w:val="bullet"/>
+      <w:lvlText w:val=""/>
+      <w:lvlJc w:val="left"/>
+      <w:pPr>
+        <w:tabs>
+          <w:tab w:val="num" w:pos="2880"/>
+        </w:tabs>
+        <w:ind w:left="2880" w:hanging="360"/>
+      </w:pPr>
+      <w:rPr>
+        <w:rFonts w:ascii="Wingdings" w:hAnsi="Wingdings" w:hint="default"/>
+        <w:sz w:val="20"/>
+      </w:rPr>
+    </w:lvl>
+    <w:lvl w:ilvl="4" w:tentative="1">
+      <w:start w:val="1"/>
+      <w:numFmt w:val="bullet"/>
+      <w:lvlText w:val=""/>
+      <w:lvlJc w:val="left"/>
+      <w:pPr>
+        <w:tabs>
+          <w:tab w:val="num" w:pos="3600"/>
+        </w:tabs>
+        <w:ind w:left="3600" w:hanging="360"/>
+      </w:pPr>
+      <w:rPr>
+        <w:rFonts w:ascii="Wingdings" w:hAnsi="Wingdings" w:hint="default"/>
+        <w:sz w:val="20"/>
+      </w:rPr>
+    </w:lvl>
+    <w:lvl w:ilvl="5" w:tentative="1">
+      <w:start w:val="1"/>
+      <w:numFmt w:val="bullet"/>
+      <w:lvlText w:val=""/>
+      <w:lvlJc w:val="left"/>
+      <w:pPr>
+        <w:tabs>
+          <w:tab w:val="num" w:pos="4320"/>
+        </w:tabs>
+        <w:ind w:left="4320" w:hanging="360"/>
+      </w:pPr>
+      <w:rPr>
+        <w:rFonts w:ascii="Wingdings" w:hAnsi="Wingdings" w:hint="default"/>
+        <w:sz w:val="20"/>
+      </w:rPr>
+    </w:lvl>
+    <w:lvl w:ilvl="6" w:tentative="1">
+      <w:start w:val="1"/>
+      <w:numFmt w:val="bullet"/>
+      <w:lvlText w:val=""/>
+      <w:lvlJc w:val="left"/>
+      <w:pPr>
+        <w:tabs>
+          <w:tab w:val="num" w:pos="5040"/>
+        </w:tabs>
+        <w:ind w:left="5040" w:hanging="360"/>
+      </w:pPr>
+      <w:rPr>
+        <w:rFonts w:ascii="Wingdings" w:hAnsi="Wingdings" w:hint="default"/>
+        <w:sz w:val="20"/>
+      </w:rPr>
+    </w:lvl>
+    <w:lvl w:ilvl="7" w:tentative="1">
+      <w:start w:val="1"/>
+      <w:numFmt w:val="bullet"/>
+      <w:lvlText w:val=""/>
+      <w:lvlJc w:val="left"/>
+      <w:pPr>
+        <w:tabs>
+          <w:tab w:val="num" w:pos="5760"/>
+        </w:tabs>
+        <w:ind w:left="5760" w:hanging="360"/>
+      </w:pPr>
+      <w:rPr>
+        <w:rFonts w:ascii="Wingdings" w:hAnsi="Wingdings" w:hint="default"/>
+        <w:sz w:val="20"/>
+      </w:rPr>
+    </w:lvl>
+    <w:lvl w:ilvl="8" w:tentative="1">
+      <w:start w:val="1"/>
+      <w:numFmt w:val="bullet"/>
+      <w:lvlText w:val=""/>
+      <w:lvlJc w:val="left"/>
+      <w:pPr>
+        <w:tabs>
+          <w:tab w:val="num" w:pos="6480"/>
+        </w:tabs>
+        <w:ind w:left="6480" w:hanging="360"/>
+      </w:pPr>
+      <w:rPr>
+        <w:rFonts w:ascii="Wingdings" w:hAnsi="Wingdings" w:hint="default"/>
+        <w:sz w:val="20"/>
+      </w:rPr>
+    </w:lvl>
+  </w:abstractNum>
+  <w:abstractNum w:abstractNumId="3" w15:restartNumberingAfterBreak="0">
+    <w:nsid w:val="412916C1"/>
+    <w:multiLevelType w:val="multilevel"/>
+    <w:tmpl w:val="19705850"/>
+    <w:lvl w:ilvl="0">
+      <w:start w:val="1"/>
+      <w:numFmt w:val="bullet"/>
+      <w:lvlText w:val=""/>
+      <w:lvlJc w:val="left"/>
+      <w:pPr>
+        <w:tabs>
+          <w:tab w:val="num" w:pos="720"/>
+        </w:tabs>
+        <w:ind w:left="720" w:hanging="360"/>
+      </w:pPr>
+      <w:rPr>
+        <w:rFonts w:ascii="Symbol" w:hAnsi="Symbol" w:hint="default"/>
+        <w:sz w:val="20"/>
+      </w:rPr>
+    </w:lvl>
+    <w:lvl w:ilvl="1" w:tentative="1">
+      <w:start w:val="1"/>
+      <w:numFmt w:val="bullet"/>
+      <w:lvlText w:val="o"/>
+      <w:lvlJc w:val="left"/>
+      <w:pPr>
+        <w:tabs>
+          <w:tab w:val="num" w:pos="1440"/>
+        </w:tabs>
+        <w:ind w:left="1440" w:hanging="360"/>
+      </w:pPr>
+      <w:rPr>
+        <w:rFonts w:ascii="Courier New" w:hAnsi="Courier New" w:hint="default"/>
+        <w:sz w:val="20"/>
+      </w:rPr>
+    </w:lvl>
+    <w:lvl w:ilvl="2" w:tentative="1">
+      <w:start w:val="1"/>
+      <w:numFmt w:val="bullet"/>
+      <w:lvlText w:val=""/>
+      <w:lvlJc w:val="left"/>
+      <w:pPr>
+        <w:tabs>
+          <w:tab w:val="num" w:pos="2160"/>
+        </w:tabs>
+        <w:ind w:left="2160" w:hanging="360"/>
+      </w:pPr>
+      <w:rPr>
+        <w:rFonts w:ascii="Wingdings" w:hAnsi="Wingdings" w:hint="default"/>
+        <w:sz w:val="20"/>
+      </w:rPr>
+    </w:lvl>
+    <w:lvl w:ilvl="3" w:tentative="1">
+      <w:start w:val="1"/>
+      <w:numFmt w:val="bullet"/>
+      <w:lvlText w:val=""/>
+      <w:lvlJc w:val="left"/>
+      <w:pPr>
+        <w:tabs>
+          <w:tab w:val="num" w:pos="2880"/>
+        </w:tabs>
+        <w:ind w:left="2880" w:hanging="360"/>
+      </w:pPr>
+      <w:rPr>
+        <w:rFonts w:ascii="Wingdings" w:hAnsi="Wingdings" w:hint="default"/>
+        <w:sz w:val="20"/>
+      </w:rPr>
+    </w:lvl>
+    <w:lvl w:ilvl="4" w:tentative="1">
+      <w:start w:val="1"/>
+      <w:numFmt w:val="bullet"/>
+      <w:lvlText w:val=""/>
+      <w:lvlJc w:val="left"/>
+      <w:pPr>
+        <w:tabs>
+          <w:tab w:val="num" w:pos="3600"/>
+        </w:tabs>
+        <w:ind w:left="3600" w:hanging="360"/>
+      </w:pPr>
+      <w:rPr>
+        <w:rFonts w:ascii="Wingdings" w:hAnsi="Wingdings" w:hint="default"/>
+        <w:sz w:val="20"/>
+      </w:rPr>
+    </w:lvl>
+    <w:lvl w:ilvl="5" w:tentative="1">
+      <w:start w:val="1"/>
+      <w:numFmt w:val="bullet"/>
+      <w:lvlText w:val=""/>
+      <w:lvlJc w:val="left"/>
+      <w:pPr>
+        <w:tabs>
+          <w:tab w:val="num" w:pos="4320"/>
+        </w:tabs>
+        <w:ind w:left="4320" w:hanging="360"/>
+      </w:pPr>
+      <w:rPr>
+        <w:rFonts w:ascii="Wingdings" w:hAnsi="Wingdings" w:hint="default"/>
+        <w:sz w:val="20"/>
+      </w:rPr>
+    </w:lvl>
+    <w:lvl w:ilvl="6" w:tentative="1">
+      <w:start w:val="1"/>
+      <w:numFmt w:val="bullet"/>
+      <w:lvlText w:val=""/>
+      <w:lvlJc w:val="left"/>
+      <w:pPr>
+        <w:tabs>
+          <w:tab w:val="num" w:pos="5040"/>
+        </w:tabs>
+        <w:ind w:left="5040" w:hanging="360"/>
+      </w:pPr>
+      <w:rPr>
+        <w:rFonts w:ascii="Wingdings" w:hAnsi="Wingdings" w:hint="default"/>
+        <w:sz w:val="20"/>
+      </w:rPr>
+    </w:lvl>
+    <w:lvl w:ilvl="7" w:tentative="1">
+      <w:start w:val="1"/>
+      <w:numFmt w:val="bullet"/>
+      <w:lvlText w:val=""/>
+      <w:lvlJc w:val="left"/>
+      <w:pPr>
+        <w:tabs>
+          <w:tab w:val="num" w:pos="5760"/>
+        </w:tabs>
+        <w:ind w:left="5760" w:hanging="360"/>
+      </w:pPr>
+      <w:rPr>
+        <w:rFonts w:ascii="Wingdings" w:hAnsi="Wingdings" w:hint="default"/>
+        <w:sz w:val="20"/>
+      </w:rPr>
+    </w:lvl>
+    <w:lvl w:ilvl="8" w:tentative="1">
+      <w:start w:val="1"/>
+      <w:numFmt w:val="bullet"/>
+      <w:lvlText w:val=""/>
+      <w:lvlJc w:val="left"/>
+      <w:pPr>
+        <w:tabs>
+          <w:tab w:val="num" w:pos="6480"/>
+        </w:tabs>
+        <w:ind w:left="6480" w:hanging="360"/>
+      </w:pPr>
+      <w:rPr>
+        <w:rFonts w:ascii="Wingdings" w:hAnsi="Wingdings" w:hint="default"/>
+        <w:sz w:val="20"/>
+      </w:rPr>
+    </w:lvl>
+  </w:abstractNum>
+  <w:abstractNum w:abstractNumId="4" w15:restartNumberingAfterBreak="0">
     <w:nsid w:val="5FBE41F9"/>
     <w:multiLevelType w:val="hybridMultilevel"/>
-    <w:tmpl w:val="2286F866"/>
-    <w:lvl w:ilvl="0" w:tplc="E5987C9A">
+    <w:tmpl w:val="6E3A0F40"/>
+    <w:lvl w:ilvl="0" w:tplc="71A0804E">
       <w:start w:val="1"/>
       <w:numFmt w:val="bullet"/>
       <w:pStyle w:val="TOC1"/>
@@ -2101,8 +3173,112 @@
       </w:rPr>
     </w:lvl>
   </w:abstractNum>
+  <w:abstractNum w:abstractNumId="5" w15:restartNumberingAfterBreak="0">
+    <w:nsid w:val="7B566A15"/>
+    <w:multiLevelType w:val="hybridMultilevel"/>
+    <w:tmpl w:val="BAB8A110"/>
+    <w:lvl w:ilvl="0" w:tplc="0409000F">
+      <w:start w:val="1"/>
+      <w:numFmt w:val="decimal"/>
+      <w:lvlText w:val="%1."/>
+      <w:lvlJc w:val="left"/>
+      <w:pPr>
+        <w:ind w:left="720" w:hanging="360"/>
+      </w:pPr>
+      <w:rPr>
+        <w:rFonts w:hint="default"/>
+      </w:rPr>
+    </w:lvl>
+    <w:lvl w:ilvl="1" w:tplc="04090019" w:tentative="1">
+      <w:start w:val="1"/>
+      <w:numFmt w:val="lowerLetter"/>
+      <w:lvlText w:val="%2."/>
+      <w:lvlJc w:val="left"/>
+      <w:pPr>
+        <w:ind w:left="1440" w:hanging="360"/>
+      </w:pPr>
+    </w:lvl>
+    <w:lvl w:ilvl="2" w:tplc="0409001B" w:tentative="1">
+      <w:start w:val="1"/>
+      <w:numFmt w:val="lowerRoman"/>
+      <w:lvlText w:val="%3."/>
+      <w:lvlJc w:val="right"/>
+      <w:pPr>
+        <w:ind w:left="2160" w:hanging="180"/>
+      </w:pPr>
+    </w:lvl>
+    <w:lvl w:ilvl="3" w:tplc="0409000F" w:tentative="1">
+      <w:start w:val="1"/>
+      <w:numFmt w:val="decimal"/>
+      <w:lvlText w:val="%4."/>
+      <w:lvlJc w:val="left"/>
+      <w:pPr>
+        <w:ind w:left="2880" w:hanging="360"/>
+      </w:pPr>
+    </w:lvl>
+    <w:lvl w:ilvl="4" w:tplc="04090019" w:tentative="1">
+      <w:start w:val="1"/>
+      <w:numFmt w:val="lowerLetter"/>
+      <w:lvlText w:val="%5."/>
+      <w:lvlJc w:val="left"/>
+      <w:pPr>
+        <w:ind w:left="3600" w:hanging="360"/>
+      </w:pPr>
+    </w:lvl>
+    <w:lvl w:ilvl="5" w:tplc="0409001B" w:tentative="1">
+      <w:start w:val="1"/>
+      <w:numFmt w:val="lowerRoman"/>
+      <w:lvlText w:val="%6."/>
+      <w:lvlJc w:val="right"/>
+      <w:pPr>
+        <w:ind w:left="4320" w:hanging="180"/>
+      </w:pPr>
+    </w:lvl>
+    <w:lvl w:ilvl="6" w:tplc="0409000F" w:tentative="1">
+      <w:start w:val="1"/>
+      <w:numFmt w:val="decimal"/>
+      <w:lvlText w:val="%7."/>
+      <w:lvlJc w:val="left"/>
+      <w:pPr>
+        <w:ind w:left="5040" w:hanging="360"/>
+      </w:pPr>
+    </w:lvl>
+    <w:lvl w:ilvl="7" w:tplc="04090019" w:tentative="1">
+      <w:start w:val="1"/>
+      <w:numFmt w:val="lowerLetter"/>
+      <w:lvlText w:val="%8."/>
+      <w:lvlJc w:val="left"/>
+      <w:pPr>
+        <w:ind w:left="5760" w:hanging="360"/>
+      </w:pPr>
+    </w:lvl>
+    <w:lvl w:ilvl="8" w:tplc="0409001B" w:tentative="1">
+      <w:start w:val="1"/>
+      <w:numFmt w:val="lowerRoman"/>
+      <w:lvlText w:val="%9."/>
+      <w:lvlJc w:val="right"/>
+      <w:pPr>
+        <w:ind w:left="6480" w:hanging="180"/>
+      </w:pPr>
+    </w:lvl>
+  </w:abstractNum>
   <w:num w:numId="1" w16cid:durableId="1240410970">
+    <w:abstractNumId w:val="4"/>
+  </w:num>
+  <w:num w:numId="2" w16cid:durableId="1949502105">
     <w:abstractNumId w:val="0"/>
+  </w:num>
+  <w:num w:numId="3" w16cid:durableId="842400468">
+    <w:abstractNumId w:val="3"/>
+  </w:num>
+  <w:num w:numId="4" w16cid:durableId="839740113">
+    <w:abstractNumId w:val="1"/>
+  </w:num>
+  <w:num w:numId="5" w16cid:durableId="71893307">
+    <w:abstractNumId w:val="2"/>
+  </w:num>
+  <w:num w:numId="6" w16cid:durableId="1409420757">
+    <w:abstractNumId w:val="5"/>
   </w:num>
 </w:numbering>
 </file>
@@ -2688,7 +3864,7 @@
     <w:autoRedefine/>
     <w:uiPriority w:val="39"/>
     <w:unhideWhenUsed/>
-    <w:rsid w:val="00A97D72"/>
+    <w:rsid w:val="0083322B"/>
     <w:pPr>
       <w:numPr>
         <w:numId w:val="1"/>
@@ -2752,6 +3928,30 @@
     <w:pPr>
       <w:spacing w:after="100"/>
       <w:ind w:left="220"/>
+    </w:pPr>
+  </w:style>
+  <w:style w:type="paragraph" w:styleId="NormalWeb">
+    <w:name w:val="Normal (Web)"/>
+    <w:basedOn w:val="Normal"/>
+    <w:uiPriority w:val="99"/>
+    <w:semiHidden/>
+    <w:unhideWhenUsed/>
+    <w:rsid w:val="00D671B9"/>
+    <w:rPr>
+      <w:rFonts w:ascii="Times New Roman" w:hAnsi="Times New Roman" w:cs="Times New Roman"/>
+      <w:sz w:val="24"/>
+      <w:szCs w:val="24"/>
+    </w:rPr>
+  </w:style>
+  <w:style w:type="paragraph" w:styleId="ListParagraph">
+    <w:name w:val="List Paragraph"/>
+    <w:basedOn w:val="Normal"/>
+    <w:uiPriority w:val="34"/>
+    <w:qFormat/>
+    <w:rsid w:val="00D671B9"/>
+    <w:pPr>
+      <w:ind w:left="720"/>
+      <w:contextualSpacing/>
     </w:pPr>
   </w:style>
 </w:styles>

</xml_diff>